<commit_message>
add more new functions
</commit_message>
<xml_diff>
--- a/PMSClient/Resource/DocTemplate/Reports/DeliverySheet200324.docx
+++ b/PMSClient/Resource/DocTemplate/Reports/DeliverySheet200324.docx
@@ -21,8 +21,6 @@
         </w:rPr>
         <w:t>s</w:t>
       </w:r>
-      <w:bookmarkStart w:id="0" w:name="_GoBack"/>
-      <w:bookmarkEnd w:id="0"/>
       <w:r>
         <w:rPr>
           <w:rFonts w:asciiTheme="minorEastAsia" w:eastAsiaTheme="minorEastAsia" w:hAnsiTheme="minorEastAsia"/>
@@ -130,12 +128,14 @@
           </w:tcPr>
           <w:p>
             <w:pPr>
-              <w:rPr>
-                <w:rFonts w:asciiTheme="minorEastAsia" w:hAnsiTheme="minorEastAsia"/>
-                <w:sz w:val="18"/>
-                <w:szCs w:val="20"/>
-              </w:rPr>
-            </w:pPr>
+              <w:jc w:val="left"/>
+              <w:rPr>
+                <w:rFonts w:asciiTheme="minorEastAsia" w:hAnsiTheme="minorEastAsia"/>
+                <w:sz w:val="18"/>
+                <w:szCs w:val="20"/>
+              </w:rPr>
+            </w:pPr>
+            <w:bookmarkStart w:id="0" w:name="_GoBack" w:colFirst="0" w:colLast="3"/>
             <w:r>
               <w:rPr>
                 <w:rFonts w:asciiTheme="minorEastAsia" w:hAnsiTheme="minorEastAsia" w:hint="eastAsia"/>
@@ -155,6 +155,7 @@
           </w:p>
           <w:p>
             <w:pPr>
+              <w:jc w:val="left"/>
               <w:rPr>
                 <w:rFonts w:asciiTheme="minorEastAsia" w:hAnsiTheme="minorEastAsia"/>
                 <w:sz w:val="18"/>
@@ -172,6 +173,7 @@
           </w:p>
           <w:p>
             <w:pPr>
+              <w:jc w:val="left"/>
               <w:rPr>
                 <w:rFonts w:asciiTheme="minorEastAsia" w:hAnsiTheme="minorEastAsia"/>
                 <w:sz w:val="18"/>
@@ -194,6 +196,7 @@
           </w:tcPr>
           <w:p>
             <w:pPr>
+              <w:jc w:val="left"/>
               <w:rPr>
                 <w:rFonts w:asciiTheme="minorEastAsia" w:hAnsiTheme="minorEastAsia"/>
                 <w:sz w:val="18"/>
@@ -211,6 +214,7 @@
           </w:p>
           <w:p>
             <w:pPr>
+              <w:jc w:val="left"/>
               <w:rPr>
                 <w:rFonts w:asciiTheme="minorEastAsia" w:hAnsiTheme="minorEastAsia"/>
                 <w:sz w:val="18"/>
@@ -228,6 +232,7 @@
           </w:p>
           <w:p>
             <w:pPr>
+              <w:jc w:val="left"/>
               <w:rPr>
                 <w:rFonts w:asciiTheme="minorEastAsia" w:hAnsiTheme="minorEastAsia"/>
                 <w:sz w:val="18"/>
@@ -250,6 +255,7 @@
           </w:tcPr>
           <w:p>
             <w:pPr>
+              <w:jc w:val="left"/>
               <w:rPr>
                 <w:rFonts w:asciiTheme="minorEastAsia" w:hAnsiTheme="minorEastAsia"/>
                 <w:sz w:val="18"/>
@@ -275,6 +281,7 @@
           </w:p>
           <w:p>
             <w:pPr>
+              <w:jc w:val="left"/>
               <w:rPr>
                 <w:rFonts w:asciiTheme="minorEastAsia" w:hAnsiTheme="minorEastAsia"/>
                 <w:sz w:val="18"/>
@@ -300,6 +307,7 @@
           </w:p>
           <w:p>
             <w:pPr>
+              <w:jc w:val="left"/>
               <w:rPr>
                 <w:rFonts w:asciiTheme="minorEastAsia" w:hAnsiTheme="minorEastAsia"/>
                 <w:sz w:val="18"/>
@@ -330,6 +338,7 @@
           </w:tcPr>
           <w:p>
             <w:pPr>
+              <w:jc w:val="left"/>
               <w:rPr>
                 <w:rFonts w:asciiTheme="minorEastAsia" w:hAnsiTheme="minorEastAsia"/>
                 <w:sz w:val="18"/>
@@ -355,6 +364,7 @@
           </w:p>
           <w:p>
             <w:pPr>
+              <w:jc w:val="left"/>
               <w:rPr>
                 <w:rFonts w:asciiTheme="minorEastAsia" w:hAnsiTheme="minorEastAsia"/>
                 <w:sz w:val="18"/>
@@ -396,6 +406,7 @@
           </w:p>
           <w:p>
             <w:pPr>
+              <w:jc w:val="left"/>
               <w:rPr>
                 <w:rFonts w:asciiTheme="minorEastAsia" w:hAnsiTheme="minorEastAsia"/>
                 <w:sz w:val="18"/>
@@ -445,6 +456,7 @@
           </w:p>
         </w:tc>
       </w:tr>
+      <w:bookmarkEnd w:id="0"/>
     </w:tbl>
     <w:p>
       <w:pPr>

</xml_diff>